<commit_message>
Added new images and made customer updates
</commit_message>
<xml_diff>
--- a/DuctsUnlimitedProjectPunchList.docx
+++ b/DuctsUnlimitedProjectPunchList.docx
@@ -12,6 +12,7 @@
           <w:szCs w:val="24"/>
         </w:rPr>
       </w:pPr>
+      <w:bookmarkStart w:id="0" w:name="_GoBack"/>
       <w:r>
         <w:rPr>
           <w:rFonts w:ascii="Tahoma" w:hAnsi="Tahoma" w:cs="Tahoma"/>
@@ -21,6 +22,110 @@
         </w:rPr>
         <w:t>Ducts Unlimited Website Punch List</w:t>
       </w:r>
+      <w:r>
+        <w:rPr>
+          <w:rFonts w:ascii="Tahoma" w:hAnsi="Tahoma" w:cs="Tahoma"/>
+          <w:b/>
+          <w:sz w:val="28"/>
+          <w:szCs w:val="24"/>
+        </w:rPr>
+        <w:br/>
+      </w:r>
+    </w:p>
+    <w:p>
+      <w:pPr>
+        <w:jc w:val="center"/>
+        <w:rPr>
+          <w:rFonts w:ascii="Tahoma" w:hAnsi="Tahoma" w:cs="Tahoma"/>
+          <w:sz w:val="28"/>
+          <w:szCs w:val="24"/>
+        </w:rPr>
+      </w:pPr>
+      <w:hyperlink r:id="rId5" w:history="1">
+        <w:r>
+          <w:rPr>
+            <w:rStyle w:val="Hyperlink"/>
+            <w:rFonts w:ascii="Tahoma" w:hAnsi="Tahoma" w:cs="Tahoma"/>
+            <w:sz w:val="24"/>
+            <w:szCs w:val="24"/>
+          </w:rPr>
+          <w:t>http://www.ahstech.net/~149572/ducts-unlimited</w:t>
+        </w:r>
+      </w:hyperlink>
+      <w:r>
+        <w:rPr>
+          <w:rStyle w:val="Hyperlink"/>
+          <w:rFonts w:ascii="Tahoma" w:hAnsi="Tahoma" w:cs="Tahoma"/>
+          <w:sz w:val="24"/>
+          <w:szCs w:val="24"/>
+        </w:rPr>
+        <w:t xml:space="preserve"> </w:t>
+      </w:r>
+      <w:r>
+        <w:rPr>
+          <w:rStyle w:val="Hyperlink"/>
+          <w:rFonts w:ascii="Tahoma" w:hAnsi="Tahoma" w:cs="Tahoma"/>
+          <w:sz w:val="24"/>
+          <w:szCs w:val="24"/>
+        </w:rPr>
+        <w:br/>
+      </w:r>
+      <w:r>
+        <w:rPr>
+          <w:rStyle w:val="Hyperlink"/>
+          <w:rFonts w:ascii="Tahoma" w:hAnsi="Tahoma" w:cs="Tahoma"/>
+          <w:color w:val="auto"/>
+          <w:sz w:val="24"/>
+          <w:szCs w:val="24"/>
+          <w:u w:val="none"/>
+        </w:rPr>
+        <w:t>(</w:t>
+      </w:r>
+      <w:r>
+        <w:rPr>
+          <w:rStyle w:val="Hyperlink"/>
+          <w:rFonts w:ascii="Tahoma" w:hAnsi="Tahoma" w:cs="Tahoma"/>
+          <w:b/>
+          <w:color w:val="auto"/>
+          <w:sz w:val="24"/>
+          <w:szCs w:val="24"/>
+          <w:u w:val="none"/>
+        </w:rPr>
+        <w:t>CTRL+F5</w:t>
+      </w:r>
+      <w:r>
+        <w:rPr>
+          <w:rStyle w:val="Hyperlink"/>
+          <w:rFonts w:ascii="Tahoma" w:hAnsi="Tahoma" w:cs="Tahoma"/>
+          <w:color w:val="auto"/>
+          <w:sz w:val="24"/>
+          <w:szCs w:val="24"/>
+          <w:u w:val="none"/>
+        </w:rPr>
+        <w:t xml:space="preserve"> to see the latest version in your browser</w:t>
+      </w:r>
+      <w:r>
+        <w:rPr>
+          <w:rStyle w:val="Hyperlink"/>
+          <w:rFonts w:ascii="Tahoma" w:hAnsi="Tahoma" w:cs="Tahoma"/>
+          <w:color w:val="auto"/>
+          <w:sz w:val="24"/>
+          <w:szCs w:val="24"/>
+          <w:u w:val="none"/>
+        </w:rPr>
+        <w:t>, i.e., break the cache</w:t>
+      </w:r>
+      <w:r>
+        <w:rPr>
+          <w:rStyle w:val="Hyperlink"/>
+          <w:rFonts w:ascii="Tahoma" w:hAnsi="Tahoma" w:cs="Tahoma"/>
+          <w:color w:val="auto"/>
+          <w:sz w:val="24"/>
+          <w:szCs w:val="24"/>
+          <w:u w:val="none"/>
+        </w:rPr>
+        <w:t>)</w:t>
+      </w:r>
     </w:p>
     <w:p>
       <w:pPr>
@@ -176,13 +281,15 @@
         </w:numPr>
         <w:rPr>
           <w:rFonts w:ascii="Tahoma" w:hAnsi="Tahoma" w:cs="Tahoma"/>
-          <w:sz w:val="24"/>
-          <w:szCs w:val="24"/>
-        </w:rPr>
-      </w:pPr>
-      <w:r>
-        <w:rPr>
-          <w:rFonts w:ascii="Tahoma" w:hAnsi="Tahoma" w:cs="Tahoma"/>
+          <w:strike/>
+          <w:sz w:val="24"/>
+          <w:szCs w:val="24"/>
+        </w:rPr>
+      </w:pPr>
+      <w:r>
+        <w:rPr>
+          <w:rFonts w:ascii="Tahoma" w:hAnsi="Tahoma" w:cs="Tahoma"/>
+          <w:strike/>
           <w:sz w:val="24"/>
           <w:szCs w:val="24"/>
         </w:rPr>
@@ -192,6 +299,7 @@
       <w:r>
         <w:rPr>
           <w:rFonts w:ascii="Tahoma" w:hAnsi="Tahoma" w:cs="Tahoma"/>
+          <w:strike/>
           <w:sz w:val="24"/>
           <w:szCs w:val="24"/>
         </w:rPr>
@@ -200,6 +308,7 @@
       <w:r>
         <w:rPr>
           <w:rFonts w:ascii="Tahoma" w:hAnsi="Tahoma" w:cs="Tahoma"/>
+          <w:strike/>
           <w:sz w:val="24"/>
           <w:szCs w:val="24"/>
         </w:rPr>
@@ -208,6 +317,7 @@
       <w:r>
         <w:rPr>
           <w:rFonts w:ascii="Tahoma" w:hAnsi="Tahoma" w:cs="Tahoma"/>
+          <w:strike/>
           <w:sz w:val="24"/>
           <w:szCs w:val="24"/>
         </w:rPr>
@@ -217,6 +327,7 @@
       <w:r>
         <w:rPr>
           <w:rFonts w:ascii="Tahoma" w:hAnsi="Tahoma" w:cs="Tahoma"/>
+          <w:strike/>
           <w:sz w:val="24"/>
           <w:szCs w:val="24"/>
         </w:rPr>
@@ -226,6 +337,7 @@
       <w:r>
         <w:rPr>
           <w:rFonts w:ascii="Tahoma" w:hAnsi="Tahoma" w:cs="Tahoma"/>
+          <w:strike/>
           <w:sz w:val="24"/>
           <w:szCs w:val="24"/>
         </w:rPr>
@@ -235,6 +347,7 @@
       <w:r>
         <w:rPr>
           <w:rFonts w:ascii="Tahoma" w:hAnsi="Tahoma" w:cs="Tahoma"/>
+          <w:strike/>
           <w:sz w:val="24"/>
           <w:szCs w:val="24"/>
         </w:rPr>
@@ -243,6 +356,7 @@
       <w:r>
         <w:rPr>
           <w:rFonts w:ascii="Tahoma" w:hAnsi="Tahoma" w:cs="Tahoma"/>
+          <w:strike/>
           <w:sz w:val="24"/>
           <w:szCs w:val="24"/>
         </w:rPr>
@@ -251,6 +365,7 @@
       <w:r>
         <w:rPr>
           <w:rFonts w:ascii="Tahoma" w:hAnsi="Tahoma" w:cs="Tahoma"/>
+          <w:strike/>
           <w:sz w:val="24"/>
           <w:szCs w:val="24"/>
         </w:rPr>
@@ -259,6 +374,7 @@
       <w:r>
         <w:rPr>
           <w:rFonts w:ascii="Tahoma" w:hAnsi="Tahoma" w:cs="Tahoma"/>
+          <w:strike/>
           <w:sz w:val="24"/>
           <w:szCs w:val="24"/>
         </w:rPr>
@@ -267,6 +383,7 @@
       <w:r>
         <w:rPr>
           <w:rFonts w:ascii="Tahoma" w:hAnsi="Tahoma" w:cs="Tahoma"/>
+          <w:strike/>
           <w:sz w:val="24"/>
           <w:szCs w:val="24"/>
         </w:rPr>
@@ -277,6 +394,28 @@
       <w:pPr>
         <w:pStyle w:val="ListParagraph"/>
         <w:numPr>
+          <w:ilvl w:val="2"/>
+          <w:numId w:val="1"/>
+        </w:numPr>
+        <w:rPr>
+          <w:rFonts w:ascii="Tahoma" w:hAnsi="Tahoma" w:cs="Tahoma"/>
+          <w:sz w:val="24"/>
+          <w:szCs w:val="24"/>
+        </w:rPr>
+      </w:pPr>
+      <w:r>
+        <w:rPr>
+          <w:rFonts w:ascii="Tahoma" w:hAnsi="Tahoma" w:cs="Tahoma"/>
+          <w:sz w:val="24"/>
+          <w:szCs w:val="24"/>
+        </w:rPr>
+        <w:t>Generate Favicon upon finalization for new logo</w:t>
+      </w:r>
+    </w:p>
+    <w:p>
+      <w:pPr>
+        <w:pStyle w:val="ListParagraph"/>
+        <w:numPr>
           <w:ilvl w:val="1"/>
           <w:numId w:val="1"/>
         </w:numPr>
@@ -336,6 +475,14 @@
         </w:rPr>
         <w:t xml:space="preserve"> (as appropriate), edge cleanup, mock-up of Ducts Unlimited Logo, etc. ($275 base charge)</w:t>
       </w:r>
+      <w:r>
+        <w:rPr>
+          <w:rFonts w:ascii="Tahoma" w:hAnsi="Tahoma" w:cs="Tahoma"/>
+          <w:sz w:val="24"/>
+          <w:szCs w:val="24"/>
+        </w:rPr>
+        <w:br/>
+      </w:r>
     </w:p>
     <w:p>
       <w:pPr>
@@ -360,6 +507,15 @@
         </w:rPr>
         <w:t>Home Page</w:t>
       </w:r>
+      <w:r>
+        <w:rPr>
+          <w:rFonts w:ascii="Tahoma" w:hAnsi="Tahoma" w:cs="Tahoma"/>
+          <w:b/>
+          <w:sz w:val="24"/>
+          <w:szCs w:val="24"/>
+        </w:rPr>
+        <w:br/>
+      </w:r>
     </w:p>
     <w:p>
       <w:pPr>
@@ -561,6 +717,14 @@
         </w:rPr>
         <w:t>s, etc.</w:t>
       </w:r>
+      <w:r>
+        <w:rPr>
+          <w:rFonts w:ascii="Tahoma" w:hAnsi="Tahoma" w:cs="Tahoma"/>
+          <w:sz w:val="24"/>
+          <w:szCs w:val="24"/>
+        </w:rPr>
+        <w:br/>
+      </w:r>
     </w:p>
     <w:p>
       <w:pPr>
@@ -585,6 +749,15 @@
         </w:rPr>
         <w:t>Services</w:t>
       </w:r>
+      <w:r>
+        <w:rPr>
+          <w:rFonts w:ascii="Tahoma" w:hAnsi="Tahoma" w:cs="Tahoma"/>
+          <w:b/>
+          <w:sz w:val="24"/>
+          <w:szCs w:val="24"/>
+        </w:rPr>
+        <w:br/>
+      </w:r>
     </w:p>
     <w:p>
       <w:pPr>
@@ -761,6 +934,14 @@
         </w:rPr>
         <w:t>Replace Carrier picture with the one provided</w:t>
       </w:r>
+      <w:r>
+        <w:rPr>
+          <w:rFonts w:ascii="Tahoma" w:hAnsi="Tahoma" w:cs="Tahoma"/>
+          <w:sz w:val="24"/>
+          <w:szCs w:val="24"/>
+        </w:rPr>
+        <w:br/>
+      </w:r>
     </w:p>
     <w:p>
       <w:pPr>
@@ -785,6 +966,15 @@
         </w:rPr>
         <w:t>Customers</w:t>
       </w:r>
+      <w:r>
+        <w:rPr>
+          <w:rFonts w:ascii="Tahoma" w:hAnsi="Tahoma" w:cs="Tahoma"/>
+          <w:b/>
+          <w:sz w:val="24"/>
+          <w:szCs w:val="24"/>
+        </w:rPr>
+        <w:br/>
+      </w:r>
     </w:p>
     <w:p>
       <w:pPr>
@@ -822,7 +1012,6 @@
           <w:szCs w:val="24"/>
         </w:rPr>
       </w:pPr>
-      <w:bookmarkStart w:id="0" w:name="_GoBack"/>
       <w:r>
         <w:rPr>
           <w:rFonts w:ascii="Tahoma" w:hAnsi="Tahoma" w:cs="Tahoma"/>
@@ -842,48 +1031,50 @@
         <w:t xml:space="preserve"> Brownstein, Hyatt, Farber</w:t>
       </w:r>
     </w:p>
-    <w:bookmarkEnd w:id="0"/>
-    <w:p>
-      <w:pPr>
-        <w:pStyle w:val="ListParagraph"/>
-        <w:numPr>
-          <w:ilvl w:val="2"/>
-          <w:numId w:val="1"/>
-        </w:numPr>
-        <w:rPr>
-          <w:rFonts w:ascii="Tahoma" w:hAnsi="Tahoma" w:cs="Tahoma"/>
-          <w:sz w:val="24"/>
-          <w:szCs w:val="24"/>
-        </w:rPr>
-      </w:pPr>
-      <w:r>
-        <w:rPr>
-          <w:rFonts w:ascii="Tahoma" w:hAnsi="Tahoma" w:cs="Tahoma"/>
-          <w:sz w:val="24"/>
-          <w:szCs w:val="24"/>
-        </w:rPr>
-        <w:t>Add new Valued Customers to page</w:t>
-      </w:r>
-    </w:p>
-    <w:p>
-      <w:pPr>
-        <w:pStyle w:val="ListParagraph"/>
-        <w:numPr>
-          <w:ilvl w:val="2"/>
-          <w:numId w:val="1"/>
-        </w:numPr>
-        <w:rPr>
-          <w:rFonts w:ascii="Tahoma" w:hAnsi="Tahoma" w:cs="Tahoma"/>
-          <w:sz w:val="24"/>
-          <w:szCs w:val="24"/>
-        </w:rPr>
-      </w:pPr>
-      <w:r>
-        <w:rPr>
-          <w:rFonts w:ascii="Tahoma" w:hAnsi="Tahoma" w:cs="Tahoma"/>
-          <w:sz w:val="24"/>
-          <w:szCs w:val="24"/>
-        </w:rPr>
+    <w:p>
+      <w:pPr>
+        <w:pStyle w:val="ListParagraph"/>
+        <w:numPr>
+          <w:ilvl w:val="2"/>
+          <w:numId w:val="1"/>
+        </w:numPr>
+        <w:rPr>
+          <w:rFonts w:ascii="Tahoma" w:hAnsi="Tahoma" w:cs="Tahoma"/>
+          <w:sz w:val="24"/>
+          <w:szCs w:val="24"/>
+        </w:rPr>
+      </w:pPr>
+      <w:r>
+        <w:rPr>
+          <w:rFonts w:ascii="Tahoma" w:hAnsi="Tahoma" w:cs="Tahoma"/>
+          <w:sz w:val="24"/>
+          <w:szCs w:val="24"/>
+        </w:rPr>
+        <w:t>Update page with new Valued Customers entries</w:t>
+      </w:r>
+    </w:p>
+    <w:p>
+      <w:pPr>
+        <w:pStyle w:val="ListParagraph"/>
+        <w:numPr>
+          <w:ilvl w:val="2"/>
+          <w:numId w:val="1"/>
+        </w:numPr>
+        <w:rPr>
+          <w:rFonts w:ascii="Tahoma" w:hAnsi="Tahoma" w:cs="Tahoma"/>
+          <w:strike/>
+          <w:sz w:val="24"/>
+          <w:szCs w:val="24"/>
+        </w:rPr>
+      </w:pPr>
+      <w:r>
+        <w:rPr>
+          <w:rFonts w:ascii="Tahoma" w:hAnsi="Tahoma" w:cs="Tahoma"/>
+          <w:strike/>
+          <w:sz w:val="24"/>
+          <w:szCs w:val="24"/>
+        </w:rPr>
+        <w:lastRenderedPageBreak/>
         <w:t>Added latest testimonials</w:t>
       </w:r>
     </w:p>
@@ -903,10 +1094,83 @@
       <w:r>
         <w:rPr>
           <w:rFonts w:ascii="Tahoma" w:hAnsi="Tahoma" w:cs="Tahoma"/>
-          <w:sz w:val="24"/>
-          <w:szCs w:val="24"/>
-        </w:rPr>
-        <w:t>Create testimonials archive page and …for more…link to focus visitor’s attention on latest and greatest customer feedback</w:t>
+          <w:strike/>
+          <w:sz w:val="24"/>
+          <w:szCs w:val="24"/>
+        </w:rPr>
+        <w:t xml:space="preserve">Create testimonials page </w:t>
+      </w:r>
+      <w:r>
+        <w:rPr>
+          <w:rFonts w:ascii="Tahoma" w:hAnsi="Tahoma" w:cs="Tahoma"/>
+          <w:strike/>
+          <w:sz w:val="24"/>
+          <w:szCs w:val="24"/>
+        </w:rPr>
+        <w:t xml:space="preserve">which will archive the complete list of customer testimonials, while the customer page </w:t>
+      </w:r>
+      <w:r>
+        <w:rPr>
+          <w:rFonts w:ascii="Tahoma" w:hAnsi="Tahoma" w:cs="Tahoma"/>
+          <w:strike/>
+          <w:sz w:val="24"/>
+          <w:szCs w:val="24"/>
+        </w:rPr>
+        <w:t>will</w:t>
+      </w:r>
+      <w:r>
+        <w:rPr>
+          <w:rFonts w:ascii="Tahoma" w:hAnsi="Tahoma" w:cs="Tahoma"/>
+          <w:strike/>
+          <w:sz w:val="24"/>
+          <w:szCs w:val="24"/>
+        </w:rPr>
+        <w:t xml:space="preserve"> focus</w:t>
+      </w:r>
+      <w:r>
+        <w:rPr>
+          <w:rFonts w:ascii="Tahoma" w:hAnsi="Tahoma" w:cs="Tahoma"/>
+          <w:strike/>
+          <w:sz w:val="24"/>
+          <w:szCs w:val="24"/>
+        </w:rPr>
+        <w:t xml:space="preserve"> the</w:t>
+      </w:r>
+      <w:r>
+        <w:rPr>
+          <w:rFonts w:ascii="Tahoma" w:hAnsi="Tahoma" w:cs="Tahoma"/>
+          <w:strike/>
+          <w:sz w:val="24"/>
+          <w:szCs w:val="24"/>
+        </w:rPr>
+        <w:t xml:space="preserve"> visitor’s attention on </w:t>
+      </w:r>
+      <w:r>
+        <w:rPr>
+          <w:rFonts w:ascii="Tahoma" w:hAnsi="Tahoma" w:cs="Tahoma"/>
+          <w:strike/>
+          <w:sz w:val="24"/>
+          <w:szCs w:val="24"/>
+        </w:rPr>
+        <w:t xml:space="preserve">the </w:t>
+      </w:r>
+      <w:r>
+        <w:rPr>
+          <w:rFonts w:ascii="Tahoma" w:hAnsi="Tahoma" w:cs="Tahoma"/>
+          <w:strike/>
+          <w:sz w:val="24"/>
+          <w:szCs w:val="24"/>
+        </w:rPr>
+        <w:t>latest and greatest customer feedback</w:t>
+      </w:r>
+      <w:r>
+        <w:rPr>
+          <w:rFonts w:ascii="Tahoma" w:hAnsi="Tahoma" w:cs="Tahoma"/>
+          <w:strike/>
+          <w:sz w:val="24"/>
+          <w:szCs w:val="24"/>
+        </w:rPr>
+        <w:br/>
       </w:r>
     </w:p>
     <w:p>
@@ -952,13 +1216,76 @@
         </w:rPr>
         <w:t>Provide latest list of Valued Customers</w:t>
       </w:r>
-      <w:r>
-        <w:rPr>
-          <w:rFonts w:ascii="Tahoma" w:hAnsi="Tahoma" w:cs="Tahoma"/>
-          <w:sz w:val="24"/>
-          <w:szCs w:val="24"/>
-        </w:rPr>
-        <w:t xml:space="preserve"> </w:t>
+    </w:p>
+    <w:p>
+      <w:pPr>
+        <w:pStyle w:val="ListParagraph"/>
+        <w:numPr>
+          <w:ilvl w:val="2"/>
+          <w:numId w:val="1"/>
+        </w:numPr>
+        <w:rPr>
+          <w:rFonts w:ascii="Tahoma" w:hAnsi="Tahoma" w:cs="Tahoma"/>
+          <w:sz w:val="24"/>
+          <w:szCs w:val="24"/>
+        </w:rPr>
+      </w:pPr>
+      <w:r>
+        <w:rPr>
+          <w:rFonts w:ascii="Tahoma" w:hAnsi="Tahoma" w:cs="Tahoma"/>
+          <w:sz w:val="24"/>
+          <w:szCs w:val="24"/>
+        </w:rPr>
+        <w:t xml:space="preserve">Send new picture—to replace current picture—providing </w:t>
+      </w:r>
+      <w:r>
+        <w:rPr>
+          <w:rFonts w:ascii="Tahoma" w:hAnsi="Tahoma" w:cs="Tahoma"/>
+          <w:sz w:val="24"/>
+          <w:szCs w:val="24"/>
+        </w:rPr>
+        <w:t>new caption as appropriate</w:t>
+      </w:r>
+      <w:r>
+        <w:rPr>
+          <w:rFonts w:ascii="Tahoma" w:hAnsi="Tahoma" w:cs="Tahoma"/>
+          <w:sz w:val="24"/>
+          <w:szCs w:val="24"/>
+        </w:rPr>
+        <w:br/>
+      </w:r>
+    </w:p>
+    <w:p>
+      <w:pPr>
+        <w:pStyle w:val="ListParagraph"/>
+        <w:numPr>
+          <w:ilvl w:val="0"/>
+          <w:numId w:val="1"/>
+        </w:numPr>
+        <w:rPr>
+          <w:rFonts w:ascii="Tahoma" w:hAnsi="Tahoma" w:cs="Tahoma"/>
+          <w:b/>
+          <w:sz w:val="24"/>
+          <w:szCs w:val="24"/>
+        </w:rPr>
+      </w:pPr>
+      <w:r>
+        <w:rPr>
+          <w:rFonts w:ascii="Tahoma" w:hAnsi="Tahoma" w:cs="Tahoma"/>
+          <w:b/>
+          <w:sz w:val="24"/>
+          <w:szCs w:val="24"/>
+        </w:rPr>
+        <w:t xml:space="preserve">Contact </w:t>
+      </w:r>
+      <w:r>
+        <w:rPr>
+          <w:rFonts w:ascii="Tahoma" w:hAnsi="Tahoma" w:cs="Tahoma"/>
+          <w:b/>
+          <w:sz w:val="24"/>
+          <w:szCs w:val="24"/>
+        </w:rPr>
+        <w:br/>
       </w:r>
     </w:p>
     <w:p>
@@ -974,6 +1301,109 @@
           <w:szCs w:val="24"/>
         </w:rPr>
       </w:pPr>
+      <w:r>
+        <w:rPr>
+          <w:rFonts w:ascii="Tahoma" w:hAnsi="Tahoma" w:cs="Tahoma"/>
+          <w:sz w:val="24"/>
+          <w:szCs w:val="24"/>
+        </w:rPr>
+        <w:t>James</w:t>
+      </w:r>
+    </w:p>
+    <w:p>
+      <w:pPr>
+        <w:pStyle w:val="ListParagraph"/>
+        <w:numPr>
+          <w:ilvl w:val="2"/>
+          <w:numId w:val="1"/>
+        </w:numPr>
+        <w:rPr>
+          <w:rFonts w:ascii="Tahoma" w:hAnsi="Tahoma" w:cs="Tahoma"/>
+          <w:strike/>
+          <w:sz w:val="24"/>
+          <w:szCs w:val="24"/>
+        </w:rPr>
+      </w:pPr>
+      <w:r>
+        <w:rPr>
+          <w:rFonts w:ascii="Tahoma" w:hAnsi="Tahoma" w:cs="Tahoma"/>
+          <w:strike/>
+          <w:sz w:val="24"/>
+          <w:szCs w:val="24"/>
+        </w:rPr>
+        <w:t xml:space="preserve">Update contact list </w:t>
+      </w:r>
+    </w:p>
+    <w:p>
+      <w:pPr>
+        <w:pStyle w:val="ListParagraph"/>
+        <w:numPr>
+          <w:ilvl w:val="1"/>
+          <w:numId w:val="1"/>
+        </w:numPr>
+        <w:rPr>
+          <w:rFonts w:ascii="Tahoma" w:hAnsi="Tahoma" w:cs="Tahoma"/>
+          <w:sz w:val="24"/>
+          <w:szCs w:val="24"/>
+        </w:rPr>
+      </w:pPr>
+      <w:r>
+        <w:rPr>
+          <w:rFonts w:ascii="Tahoma" w:hAnsi="Tahoma" w:cs="Tahoma"/>
+          <w:sz w:val="24"/>
+          <w:szCs w:val="24"/>
+        </w:rPr>
+        <w:t>Rob</w:t>
+      </w:r>
+    </w:p>
+    <w:p>
+      <w:pPr>
+        <w:pStyle w:val="ListParagraph"/>
+        <w:numPr>
+          <w:ilvl w:val="2"/>
+          <w:numId w:val="1"/>
+        </w:numPr>
+        <w:rPr>
+          <w:rFonts w:ascii="Tahoma" w:hAnsi="Tahoma" w:cs="Tahoma"/>
+          <w:sz w:val="24"/>
+          <w:szCs w:val="24"/>
+        </w:rPr>
+      </w:pPr>
+      <w:r>
+        <w:rPr>
+          <w:rFonts w:ascii="Tahoma" w:hAnsi="Tahoma" w:cs="Tahoma"/>
+          <w:sz w:val="24"/>
+          <w:szCs w:val="24"/>
+        </w:rPr>
+        <w:t xml:space="preserve">What is Zoe’s email: </w:t>
+      </w:r>
+      <w:hyperlink r:id="rId6" w:history="1">
+        <w:r>
+          <w:rPr>
+            <w:rStyle w:val="Hyperlink"/>
+            <w:rFonts w:ascii="Tahoma" w:hAnsi="Tahoma" w:cs="Tahoma"/>
+            <w:sz w:val="24"/>
+            <w:szCs w:val="24"/>
+          </w:rPr>
+          <w:t>zoe@ductsunlimitedinc.com</w:t>
+        </w:r>
+      </w:hyperlink>
+      <w:r>
+        <w:rPr>
+          <w:rFonts w:ascii="Tahoma" w:hAnsi="Tahoma" w:cs="Tahoma"/>
+          <w:sz w:val="24"/>
+          <w:szCs w:val="24"/>
+        </w:rPr>
+        <w:t xml:space="preserve"> ?</w:t>
+      </w:r>
+      <w:r>
+        <w:rPr>
+          <w:rFonts w:ascii="Tahoma" w:hAnsi="Tahoma" w:cs="Tahoma"/>
+          <w:sz w:val="24"/>
+          <w:szCs w:val="24"/>
+        </w:rPr>
+        <w:br/>
+      </w:r>
     </w:p>
     <w:p>
       <w:pPr>
@@ -996,7 +1426,16 @@
           <w:sz w:val="24"/>
           <w:szCs w:val="24"/>
         </w:rPr>
-        <w:t xml:space="preserve">Contact </w:t>
+        <w:t>News</w:t>
+      </w:r>
+      <w:r>
+        <w:rPr>
+          <w:rFonts w:ascii="Tahoma" w:hAnsi="Tahoma" w:cs="Tahoma"/>
+          <w:b/>
+          <w:sz w:val="24"/>
+          <w:szCs w:val="24"/>
+        </w:rPr>
+        <w:br/>
       </w:r>
     </w:p>
     <w:p>
@@ -1018,6 +1457,50 @@
           <w:sz w:val="24"/>
           <w:szCs w:val="24"/>
         </w:rPr>
+        <w:t>Rob</w:t>
+      </w:r>
+    </w:p>
+    <w:p>
+      <w:pPr>
+        <w:pStyle w:val="ListParagraph"/>
+        <w:numPr>
+          <w:ilvl w:val="2"/>
+          <w:numId w:val="1"/>
+        </w:numPr>
+        <w:rPr>
+          <w:rFonts w:ascii="Tahoma" w:hAnsi="Tahoma" w:cs="Tahoma"/>
+          <w:sz w:val="24"/>
+          <w:szCs w:val="24"/>
+        </w:rPr>
+      </w:pPr>
+      <w:r>
+        <w:rPr>
+          <w:rFonts w:ascii="Tahoma" w:hAnsi="Tahoma" w:cs="Tahoma"/>
+          <w:sz w:val="24"/>
+          <w:szCs w:val="24"/>
+        </w:rPr>
+        <w:t>Provide new entries for News &amp; Events page</w:t>
+      </w:r>
+    </w:p>
+    <w:p>
+      <w:pPr>
+        <w:pStyle w:val="ListParagraph"/>
+        <w:numPr>
+          <w:ilvl w:val="1"/>
+          <w:numId w:val="1"/>
+        </w:numPr>
+        <w:rPr>
+          <w:rFonts w:ascii="Tahoma" w:hAnsi="Tahoma" w:cs="Tahoma"/>
+          <w:sz w:val="24"/>
+          <w:szCs w:val="24"/>
+        </w:rPr>
+      </w:pPr>
+      <w:r>
+        <w:rPr>
+          <w:rFonts w:ascii="Tahoma" w:hAnsi="Tahoma" w:cs="Tahoma"/>
+          <w:sz w:val="24"/>
+          <w:szCs w:val="24"/>
+        </w:rPr>
         <w:t>James</w:t>
       </w:r>
     </w:p>
@@ -1040,7 +1523,15 @@
           <w:sz w:val="24"/>
           <w:szCs w:val="24"/>
         </w:rPr>
-        <w:t xml:space="preserve">Update contact list </w:t>
+        <w:t>Update page with new entries</w:t>
+      </w:r>
+      <w:r>
+        <w:rPr>
+          <w:rFonts w:ascii="Tahoma" w:hAnsi="Tahoma" w:cs="Tahoma"/>
+          <w:sz w:val="24"/>
+          <w:szCs w:val="24"/>
+        </w:rPr>
+        <w:br/>
       </w:r>
     </w:p>
     <w:p>
@@ -1064,7 +1555,16 @@
           <w:sz w:val="24"/>
           <w:szCs w:val="24"/>
         </w:rPr>
-        <w:t>News</w:t>
+        <w:t>Publishing/Maintenance</w:t>
+      </w:r>
+      <w:r>
+        <w:rPr>
+          <w:rFonts w:ascii="Tahoma" w:hAnsi="Tahoma" w:cs="Tahoma"/>
+          <w:b/>
+          <w:sz w:val="24"/>
+          <w:szCs w:val="24"/>
+        </w:rPr>
+        <w:br/>
       </w:r>
     </w:p>
     <w:p>
@@ -1086,51 +1586,6 @@
           <w:sz w:val="24"/>
           <w:szCs w:val="24"/>
         </w:rPr>
-        <w:t>Rob</w:t>
-      </w:r>
-    </w:p>
-    <w:p>
-      <w:pPr>
-        <w:pStyle w:val="ListParagraph"/>
-        <w:numPr>
-          <w:ilvl w:val="2"/>
-          <w:numId w:val="1"/>
-        </w:numPr>
-        <w:rPr>
-          <w:rFonts w:ascii="Tahoma" w:hAnsi="Tahoma" w:cs="Tahoma"/>
-          <w:sz w:val="24"/>
-          <w:szCs w:val="24"/>
-        </w:rPr>
-      </w:pPr>
-      <w:r>
-        <w:rPr>
-          <w:rFonts w:ascii="Tahoma" w:hAnsi="Tahoma" w:cs="Tahoma"/>
-          <w:sz w:val="24"/>
-          <w:szCs w:val="24"/>
-        </w:rPr>
-        <w:lastRenderedPageBreak/>
-        <w:t>Provide new entries for News &amp; Events page</w:t>
-      </w:r>
-    </w:p>
-    <w:p>
-      <w:pPr>
-        <w:pStyle w:val="ListParagraph"/>
-        <w:numPr>
-          <w:ilvl w:val="1"/>
-          <w:numId w:val="1"/>
-        </w:numPr>
-        <w:rPr>
-          <w:rFonts w:ascii="Tahoma" w:hAnsi="Tahoma" w:cs="Tahoma"/>
-          <w:sz w:val="24"/>
-          <w:szCs w:val="24"/>
-        </w:rPr>
-      </w:pPr>
-      <w:r>
-        <w:rPr>
-          <w:rFonts w:ascii="Tahoma" w:hAnsi="Tahoma" w:cs="Tahoma"/>
-          <w:sz w:val="24"/>
-          <w:szCs w:val="24"/>
-        </w:rPr>
         <w:t>James</w:t>
       </w:r>
     </w:p>
@@ -1153,8 +1608,31 @@
           <w:sz w:val="24"/>
           <w:szCs w:val="24"/>
         </w:rPr>
-        <w:t>Update page with new entries</w:t>
-      </w:r>
+        <w:t>Upon receiving customer approval, archive existing site, and publish new</w:t>
+      </w:r>
+    </w:p>
+    <w:p>
+      <w:pPr>
+        <w:pStyle w:val="ListParagraph"/>
+        <w:numPr>
+          <w:ilvl w:val="2"/>
+          <w:numId w:val="1"/>
+        </w:numPr>
+        <w:rPr>
+          <w:rFonts w:ascii="Tahoma" w:hAnsi="Tahoma" w:cs="Tahoma"/>
+          <w:sz w:val="24"/>
+          <w:szCs w:val="24"/>
+        </w:rPr>
+      </w:pPr>
+      <w:r>
+        <w:rPr>
+          <w:rFonts w:ascii="Tahoma" w:hAnsi="Tahoma" w:cs="Tahoma"/>
+          <w:sz w:val="24"/>
+          <w:szCs w:val="24"/>
+        </w:rPr>
+        <w:t>Teach Tommy/Josh how to perform update to the site for the family business</w:t>
+      </w:r>
+      <w:bookmarkEnd w:id="0"/>
     </w:p>
     <w:sectPr>
       <w:pgSz w:w="12240" w:h="15840"/>
@@ -1719,6 +2197,29 @@
       <w:contextualSpacing/>
     </w:pPr>
   </w:style>
+  <w:style w:type="character" w:styleId="Hyperlink">
+    <w:name w:val="Hyperlink"/>
+    <w:basedOn w:val="DefaultParagraphFont"/>
+    <w:uiPriority w:val="99"/>
+    <w:unhideWhenUsed/>
+    <w:rsid w:val="00C16048"/>
+    <w:rPr>
+      <w:color w:val="0563C1" w:themeColor="hyperlink"/>
+      <w:u w:val="single"/>
+    </w:rPr>
+  </w:style>
+  <w:style w:type="character" w:styleId="FollowedHyperlink">
+    <w:name w:val="FollowedHyperlink"/>
+    <w:basedOn w:val="DefaultParagraphFont"/>
+    <w:uiPriority w:val="99"/>
+    <w:semiHidden/>
+    <w:unhideWhenUsed/>
+    <w:rsid w:val="004507A7"/>
+    <w:rPr>
+      <w:color w:val="954F72" w:themeColor="followedHyperlink"/>
+      <w:u w:val="single"/>
+    </w:rPr>
+  </w:style>
 </w:styles>
 </file>
 

</xml_diff>